<commit_message>
wyświetlanie liczby rund, podzielony zegar
</commit_message>
<xml_diff>
--- a/do zrobienia.docx
+++ b/do zrobienia.docx
@@ -64,21 +64,6 @@
       <w:r>
         <w:t>Przycisk do potwierdzenia opcji</w:t>
       </w:r>
-      <w:bookmarkStart w:id="0" w:name="_GoBack"/>
-      <w:bookmarkEnd w:id="0"/>
-    </w:p>
-    <w:p>
-      <w:r>
-        <w:t xml:space="preserve">- opcje i </w:t>
-      </w:r>
-      <w:proofErr w:type="spellStart"/>
-      <w:r>
-        <w:t>timer</w:t>
-      </w:r>
-      <w:proofErr w:type="spellEnd"/>
-      <w:r>
-        <w:t xml:space="preserve"> na dwóch wjeżdżających stronach</w:t>
-      </w:r>
     </w:p>
     <w:p>
       <w:r>
@@ -87,16 +72,8 @@
       <w:r>
         <w:t>losowanie czasu wydawania dźwięków</w:t>
       </w:r>
-    </w:p>
-    <w:p>
-      <w:r>
-        <w:t>- zamiana sekund na minuty</w:t>
-      </w:r>
-    </w:p>
-    <w:p>
-      <w:r>
-        <w:t>- wyświetlanie liczby pozostałych rund</w:t>
-      </w:r>
+      <w:bookmarkStart w:id="0" w:name="_GoBack"/>
+      <w:bookmarkEnd w:id="0"/>
     </w:p>
     <w:sectPr>
       <w:pgSz w:w="11906" w:h="16838"/>

</xml_diff>

<commit_message>
działanie kompletne, poprawa wyglądu
</commit_message>
<xml_diff>
--- a/do zrobienia.docx
+++ b/do zrobienia.docx
@@ -26,43 +26,7 @@
         </w:numPr>
       </w:pPr>
       <w:r>
-        <w:t>Zegar</w:t>
-      </w:r>
-    </w:p>
-    <w:p>
-      <w:pPr>
-        <w:pStyle w:val="Akapitzlist"/>
-        <w:numPr>
-          <w:ilvl w:val="0"/>
-          <w:numId w:val="1"/>
-        </w:numPr>
-      </w:pPr>
-      <w:r>
         <w:t>Przycisk do wjazdu i schowania opcji</w:t>
-      </w:r>
-    </w:p>
-    <w:p>
-      <w:pPr>
-        <w:pStyle w:val="Akapitzlist"/>
-        <w:numPr>
-          <w:ilvl w:val="0"/>
-          <w:numId w:val="1"/>
-        </w:numPr>
-      </w:pPr>
-      <w:r>
-        <w:t>Opcje</w:t>
-      </w:r>
-    </w:p>
-    <w:p>
-      <w:pPr>
-        <w:pStyle w:val="Akapitzlist"/>
-        <w:numPr>
-          <w:ilvl w:val="0"/>
-          <w:numId w:val="1"/>
-        </w:numPr>
-      </w:pPr>
-      <w:r>
-        <w:t>Przycisk do potwierdzenia opcji</w:t>
       </w:r>
     </w:p>
     <w:p>

</xml_diff>